<commit_message>
manual Alumno en html
</commit_message>
<xml_diff>
--- a/Docs/08-Prueba/Manuales y evidencias/Manual usuario- Perfil Alumno/Manual del Alumno.docx
+++ b/Docs/08-Prueba/Manuales y evidencias/Manual usuario- Perfil Alumno/Manual del Alumno.docx
@@ -7,7 +7,7 @@
         <w:pStyle w:val="Ttulo1"/>
       </w:pPr>
       <w:bookmarkStart w:id="0" w:name="_Toc336904425"/>
-      <w:bookmarkStart w:id="1" w:name="_Toc336915253"/>
+      <w:bookmarkStart w:id="1" w:name="_Toc336983760"/>
       <w:r>
         <w:t xml:space="preserve">Manual del </w:t>
       </w:r>
@@ -63,7 +63,13 @@
     <w:sdt>
       <w:sdtPr>
         <w:rPr>
-          <w:lang w:val="es-ES"/>
+          <w:rFonts w:asciiTheme="minorHAnsi" w:eastAsiaTheme="minorHAnsi" w:hAnsiTheme="minorHAnsi" w:cstheme="minorBidi"/>
+          <w:b w:val="0"/>
+          <w:bCs w:val="0"/>
+          <w:color w:val="auto"/>
+          <w:sz w:val="22"/>
+          <w:szCs w:val="22"/>
+          <w:lang w:val="es-ES" w:eastAsia="en-US"/>
         </w:rPr>
         <w:id w:val="-202636284"/>
         <w:docPartObj>
@@ -71,15 +77,6 @@
           <w:docPartUnique/>
         </w:docPartObj>
       </w:sdtPr>
-      <w:sdtEndPr>
-        <w:rPr>
-          <w:rFonts w:asciiTheme="minorHAnsi" w:eastAsiaTheme="minorHAnsi" w:hAnsiTheme="minorHAnsi" w:cstheme="minorBidi"/>
-          <w:color w:val="auto"/>
-          <w:sz w:val="22"/>
-          <w:szCs w:val="22"/>
-          <w:lang w:eastAsia="en-US"/>
-        </w:rPr>
-      </w:sdtEndPr>
       <w:sdtContent>
         <w:p>
           <w:pPr>
@@ -99,7 +96,9 @@
               <w:tab w:val="right" w:leader="dot" w:pos="8828"/>
             </w:tabs>
             <w:rPr>
+              <w:rFonts w:eastAsiaTheme="minorEastAsia"/>
               <w:noProof/>
+              <w:lang w:eastAsia="es-AR"/>
             </w:rPr>
           </w:pPr>
           <w:r>
@@ -111,7 +110,7 @@
           <w:r>
             <w:fldChar w:fldCharType="separate"/>
           </w:r>
-          <w:hyperlink w:anchor="_Toc336915253" w:history="1">
+          <w:hyperlink w:anchor="_Toc336983760" w:history="1">
             <w:r>
               <w:rPr>
                 <w:rStyle w:val="Hipervnculo"/>
@@ -138,7 +137,7 @@
                 <w:noProof/>
                 <w:webHidden/>
               </w:rPr>
-              <w:instrText xml:space="preserve"> PAGEREF _Toc336915253 \h </w:instrText>
+              <w:instrText xml:space="preserve"> PAGEREF _Toc336983760 \h </w:instrText>
             </w:r>
             <w:r>
               <w:rPr>
@@ -176,10 +175,12 @@
               <w:tab w:val="right" w:leader="dot" w:pos="8828"/>
             </w:tabs>
             <w:rPr>
+              <w:rFonts w:eastAsiaTheme="minorEastAsia"/>
               <w:noProof/>
+              <w:lang w:eastAsia="es-AR"/>
             </w:rPr>
           </w:pPr>
-          <w:hyperlink w:anchor="_Toc336915254" w:history="1">
+          <w:hyperlink w:anchor="_Toc336983761" w:history="1">
             <w:r>
               <w:rPr>
                 <w:rStyle w:val="Hipervnculo"/>
@@ -206,7 +207,7 @@
                 <w:noProof/>
                 <w:webHidden/>
               </w:rPr>
-              <w:instrText xml:space="preserve"> PAGEREF _Toc336915254 \h </w:instrText>
+              <w:instrText xml:space="preserve"> PAGEREF _Toc336983761 \h </w:instrText>
             </w:r>
             <w:r>
               <w:rPr>
@@ -226,7 +227,7 @@
                 <w:noProof/>
                 <w:webHidden/>
               </w:rPr>
-              <w:t>1</w:t>
+              <w:t>2</w:t>
             </w:r>
             <w:r>
               <w:rPr>
@@ -244,10 +245,12 @@
               <w:tab w:val="right" w:leader="dot" w:pos="8828"/>
             </w:tabs>
             <w:rPr>
+              <w:rFonts w:eastAsiaTheme="minorEastAsia"/>
               <w:noProof/>
+              <w:lang w:eastAsia="es-AR"/>
             </w:rPr>
           </w:pPr>
-          <w:hyperlink w:anchor="_Toc336915255" w:history="1">
+          <w:hyperlink w:anchor="_Toc336983762" w:history="1">
             <w:r>
               <w:rPr>
                 <w:rStyle w:val="Hipervnculo"/>
@@ -274,7 +277,7 @@
                 <w:noProof/>
                 <w:webHidden/>
               </w:rPr>
-              <w:instrText xml:space="preserve"> PAGEREF _Toc336915255 \h </w:instrText>
+              <w:instrText xml:space="preserve"> PAGEREF _Toc336983762 \h </w:instrText>
             </w:r>
             <w:r>
               <w:rPr>
@@ -294,7 +297,7 @@
                 <w:noProof/>
                 <w:webHidden/>
               </w:rPr>
-              <w:t>1</w:t>
+              <w:t>2</w:t>
             </w:r>
             <w:r>
               <w:rPr>
@@ -312,10 +315,12 @@
               <w:tab w:val="right" w:leader="dot" w:pos="8828"/>
             </w:tabs>
             <w:rPr>
+              <w:rFonts w:eastAsiaTheme="minorEastAsia"/>
               <w:noProof/>
+              <w:lang w:eastAsia="es-AR"/>
             </w:rPr>
           </w:pPr>
-          <w:hyperlink w:anchor="_Toc336915256" w:history="1">
+          <w:hyperlink w:anchor="_Toc336983763" w:history="1">
             <w:r>
               <w:rPr>
                 <w:rStyle w:val="Hipervnculo"/>
@@ -342,7 +347,7 @@
                 <w:noProof/>
                 <w:webHidden/>
               </w:rPr>
-              <w:instrText xml:space="preserve"> PAGEREF _Toc336915256 \h </w:instrText>
+              <w:instrText xml:space="preserve"> PAGEREF _Toc336983763 \h </w:instrText>
             </w:r>
             <w:r>
               <w:rPr>
@@ -362,7 +367,7 @@
                 <w:noProof/>
                 <w:webHidden/>
               </w:rPr>
-              <w:t>2</w:t>
+              <w:t>3</w:t>
             </w:r>
             <w:r>
               <w:rPr>
@@ -380,10 +385,12 @@
               <w:tab w:val="right" w:leader="dot" w:pos="8828"/>
             </w:tabs>
             <w:rPr>
+              <w:rFonts w:eastAsiaTheme="minorEastAsia"/>
               <w:noProof/>
+              <w:lang w:eastAsia="es-AR"/>
             </w:rPr>
           </w:pPr>
-          <w:hyperlink w:anchor="_Toc336915257" w:history="1">
+          <w:hyperlink w:anchor="_Toc336983764" w:history="1">
             <w:r>
               <w:rPr>
                 <w:rStyle w:val="Hipervnculo"/>
@@ -410,7 +417,7 @@
                 <w:noProof/>
                 <w:webHidden/>
               </w:rPr>
-              <w:instrText xml:space="preserve"> PAGEREF _Toc336915257 \h </w:instrText>
+              <w:instrText xml:space="preserve"> PAGEREF _Toc336983764 \h </w:instrText>
             </w:r>
             <w:r>
               <w:rPr>
@@ -430,7 +437,7 @@
                 <w:noProof/>
                 <w:webHidden/>
               </w:rPr>
-              <w:t>2</w:t>
+              <w:t>3</w:t>
             </w:r>
             <w:r>
               <w:rPr>
@@ -448,10 +455,12 @@
               <w:tab w:val="right" w:leader="dot" w:pos="8828"/>
             </w:tabs>
             <w:rPr>
+              <w:rFonts w:eastAsiaTheme="minorEastAsia"/>
               <w:noProof/>
+              <w:lang w:eastAsia="es-AR"/>
             </w:rPr>
           </w:pPr>
-          <w:hyperlink w:anchor="_Toc336915258" w:history="1">
+          <w:hyperlink w:anchor="_Toc336983765" w:history="1">
             <w:r>
               <w:rPr>
                 <w:rStyle w:val="Hipervnculo"/>
@@ -478,7 +487,7 @@
                 <w:noProof/>
                 <w:webHidden/>
               </w:rPr>
-              <w:instrText xml:space="preserve"> PAGEREF _Toc336915258 \h </w:instrText>
+              <w:instrText xml:space="preserve"> PAGEREF _Toc336983765 \h </w:instrText>
             </w:r>
             <w:r>
               <w:rPr>
@@ -498,7 +507,7 @@
                 <w:noProof/>
                 <w:webHidden/>
               </w:rPr>
-              <w:t>3</w:t>
+              <w:t>4</w:t>
             </w:r>
             <w:r>
               <w:rPr>
@@ -516,10 +525,12 @@
               <w:tab w:val="right" w:leader="dot" w:pos="8828"/>
             </w:tabs>
             <w:rPr>
+              <w:rFonts w:eastAsiaTheme="minorEastAsia"/>
               <w:noProof/>
+              <w:lang w:eastAsia="es-AR"/>
             </w:rPr>
           </w:pPr>
-          <w:hyperlink w:anchor="_Toc336915259" w:history="1">
+          <w:hyperlink w:anchor="_Toc336983766" w:history="1">
             <w:r>
               <w:rPr>
                 <w:rStyle w:val="Hipervnculo"/>
@@ -546,7 +557,7 @@
                 <w:noProof/>
                 <w:webHidden/>
               </w:rPr>
-              <w:instrText xml:space="preserve"> PAGEREF _Toc336915259 \h </w:instrText>
+              <w:instrText xml:space="preserve"> PAGEREF _Toc336983766 \h </w:instrText>
             </w:r>
             <w:r>
               <w:rPr>
@@ -566,7 +577,7 @@
                 <w:noProof/>
                 <w:webHidden/>
               </w:rPr>
-              <w:t>4</w:t>
+              <w:t>5</w:t>
             </w:r>
             <w:r>
               <w:rPr>
@@ -584,10 +595,12 @@
               <w:tab w:val="right" w:leader="dot" w:pos="8828"/>
             </w:tabs>
             <w:rPr>
+              <w:rFonts w:eastAsiaTheme="minorEastAsia"/>
               <w:noProof/>
+              <w:lang w:eastAsia="es-AR"/>
             </w:rPr>
           </w:pPr>
-          <w:hyperlink w:anchor="_Toc336915260" w:history="1">
+          <w:hyperlink w:anchor="_Toc336983767" w:history="1">
             <w:r>
               <w:rPr>
                 <w:rStyle w:val="Hipervnculo"/>
@@ -614,7 +627,7 @@
                 <w:noProof/>
                 <w:webHidden/>
               </w:rPr>
-              <w:instrText xml:space="preserve"> PAGEREF _Toc336915260 \h </w:instrText>
+              <w:instrText xml:space="preserve"> PAGEREF _Toc336983767 \h </w:instrText>
             </w:r>
             <w:r>
               <w:rPr>
@@ -634,7 +647,7 @@
                 <w:noProof/>
                 <w:webHidden/>
               </w:rPr>
-              <w:t>4</w:t>
+              <w:t>5</w:t>
             </w:r>
             <w:r>
               <w:rPr>
@@ -652,10 +665,12 @@
               <w:tab w:val="right" w:leader="dot" w:pos="8828"/>
             </w:tabs>
             <w:rPr>
+              <w:rFonts w:eastAsiaTheme="minorEastAsia"/>
               <w:noProof/>
+              <w:lang w:eastAsia="es-AR"/>
             </w:rPr>
           </w:pPr>
-          <w:hyperlink w:anchor="_Toc336915261" w:history="1">
+          <w:hyperlink w:anchor="_Toc336983768" w:history="1">
             <w:r>
               <w:rPr>
                 <w:rStyle w:val="Hipervnculo"/>
@@ -682,7 +697,7 @@
                 <w:noProof/>
                 <w:webHidden/>
               </w:rPr>
-              <w:instrText xml:space="preserve"> PAGEREF _Toc336915261 \h </w:instrText>
+              <w:instrText xml:space="preserve"> PAGEREF _Toc336983768 \h </w:instrText>
             </w:r>
             <w:r>
               <w:rPr>
@@ -702,7 +717,7 @@
                 <w:noProof/>
                 <w:webHidden/>
               </w:rPr>
-              <w:t>5</w:t>
+              <w:t>6</w:t>
             </w:r>
             <w:r>
               <w:rPr>
@@ -720,10 +735,12 @@
               <w:tab w:val="right" w:leader="dot" w:pos="8828"/>
             </w:tabs>
             <w:rPr>
+              <w:rFonts w:eastAsiaTheme="minorEastAsia"/>
               <w:noProof/>
+              <w:lang w:eastAsia="es-AR"/>
             </w:rPr>
           </w:pPr>
-          <w:hyperlink w:anchor="_Toc336915262" w:history="1">
+          <w:hyperlink w:anchor="_Toc336983769" w:history="1">
             <w:r>
               <w:rPr>
                 <w:rStyle w:val="Hipervnculo"/>
@@ -750,7 +767,7 @@
                 <w:noProof/>
                 <w:webHidden/>
               </w:rPr>
-              <w:instrText xml:space="preserve"> PAGEREF _Toc336915262 \h </w:instrText>
+              <w:instrText xml:space="preserve"> PAGEREF _Toc336983769 \h </w:instrText>
             </w:r>
             <w:r>
               <w:rPr>
@@ -770,7 +787,7 @@
                 <w:noProof/>
                 <w:webHidden/>
               </w:rPr>
-              <w:t>8</w:t>
+              <w:t>9</w:t>
             </w:r>
             <w:r>
               <w:rPr>
@@ -788,10 +805,12 @@
               <w:tab w:val="right" w:leader="dot" w:pos="8828"/>
             </w:tabs>
             <w:rPr>
+              <w:rFonts w:eastAsiaTheme="minorEastAsia"/>
               <w:noProof/>
+              <w:lang w:eastAsia="es-AR"/>
             </w:rPr>
           </w:pPr>
-          <w:hyperlink w:anchor="_Toc336915263" w:history="1">
+          <w:hyperlink w:anchor="_Toc336983770" w:history="1">
             <w:r>
               <w:rPr>
                 <w:rStyle w:val="Hipervnculo"/>
@@ -818,7 +837,7 @@
                 <w:noProof/>
                 <w:webHidden/>
               </w:rPr>
-              <w:instrText xml:space="preserve"> PAGEREF _Toc336915263 \h </w:instrText>
+              <w:instrText xml:space="preserve"> PAGEREF _Toc336983770 \h </w:instrText>
             </w:r>
             <w:r>
               <w:rPr>
@@ -838,7 +857,7 @@
                 <w:noProof/>
                 <w:webHidden/>
               </w:rPr>
-              <w:t>9</w:t>
+              <w:t>10</w:t>
             </w:r>
             <w:r>
               <w:rPr>
@@ -856,10 +875,12 @@
               <w:tab w:val="right" w:leader="dot" w:pos="8828"/>
             </w:tabs>
             <w:rPr>
+              <w:rFonts w:eastAsiaTheme="minorEastAsia"/>
               <w:noProof/>
+              <w:lang w:eastAsia="es-AR"/>
             </w:rPr>
           </w:pPr>
-          <w:hyperlink w:anchor="_Toc336915264" w:history="1">
+          <w:hyperlink w:anchor="_Toc336983771" w:history="1">
             <w:r>
               <w:rPr>
                 <w:rStyle w:val="Hipervnculo"/>
@@ -886,7 +907,7 @@
                 <w:noProof/>
                 <w:webHidden/>
               </w:rPr>
-              <w:instrText xml:space="preserve"> PAGEREF _Toc336915264 \h </w:instrText>
+              <w:instrText xml:space="preserve"> PAGEREF _Toc336983771 \h </w:instrText>
             </w:r>
             <w:r>
               <w:rPr>
@@ -906,7 +927,7 @@
                 <w:noProof/>
                 <w:webHidden/>
               </w:rPr>
-              <w:t>9</w:t>
+              <w:t>10</w:t>
             </w:r>
             <w:r>
               <w:rPr>
@@ -942,7 +963,6 @@
         </w:rPr>
       </w:pPr>
       <w:bookmarkStart w:id="2" w:name="_Toc336904426"/>
-      <w:bookmarkStart w:id="3" w:name="_Toc336915254"/>
       <w:r>
         <w:br w:type="page"/>
       </w:r>
@@ -951,8 +971,7 @@
       <w:pPr>
         <w:pStyle w:val="Ttulo1"/>
       </w:pPr>
-      <w:bookmarkStart w:id="4" w:name="_GoBack"/>
-      <w:bookmarkEnd w:id="4"/>
+      <w:bookmarkStart w:id="3" w:name="_Toc336983761"/>
       <w:r>
         <w:lastRenderedPageBreak/>
         <w:t>Presentación</w:t>
@@ -1000,41 +1019,19 @@
       <w:pPr>
         <w:pStyle w:val="Ttulo1"/>
       </w:pPr>
-      <w:bookmarkStart w:id="5" w:name="_Toc335785471"/>
-      <w:bookmarkStart w:id="6" w:name="_Toc336904427"/>
-      <w:bookmarkStart w:id="7" w:name="_Toc336915255"/>
+      <w:bookmarkStart w:id="4" w:name="_Toc335785471"/>
+      <w:bookmarkStart w:id="5" w:name="_Toc336904427"/>
+      <w:bookmarkStart w:id="6" w:name="_Toc336983762"/>
       <w:r>
         <w:t>Elementos Básicos</w:t>
       </w:r>
+      <w:bookmarkEnd w:id="4"/>
       <w:bookmarkEnd w:id="5"/>
       <w:bookmarkEnd w:id="6"/>
-      <w:bookmarkEnd w:id="7"/>
-    </w:p>
-    <w:p>
-      <w:pPr>
-        <w:rPr>
-          <w:color w:val="FF0000"/>
-        </w:rPr>
-      </w:pPr>
-      <w:r>
-        <w:rPr>
-          <w:color w:val="FF0000"/>
-        </w:rPr>
-        <w:t>(</w:t>
-      </w:r>
-      <w:proofErr w:type="gramStart"/>
-      <w:r>
-        <w:rPr>
-          <w:color w:val="FF0000"/>
-        </w:rPr>
-        <w:t>cambiar</w:t>
-      </w:r>
-      <w:proofErr w:type="gramEnd"/>
-      <w:r>
-        <w:rPr>
-          <w:color w:val="FF0000"/>
-        </w:rPr>
-        <w:t xml:space="preserve"> imagen)</w:t>
+    </w:p>
+    <w:p>
+      <w:r>
+        <w:t xml:space="preserve">En la siguiente pantalla de Inicio se señalan algunos elementos básicos de la página. </w:t>
       </w:r>
     </w:p>
     <w:p>
@@ -1044,10 +1041,10 @@
           <w:lang w:eastAsia="es-AR"/>
         </w:rPr>
         <w:drawing>
-          <wp:inline distT="0" distB="0" distL="0" distR="0" wp14:anchorId="3F5CB9BC" wp14:editId="634E3A92">
-            <wp:extent cx="5612130" cy="1981200"/>
-            <wp:effectExtent l="0" t="0" r="7620" b="0"/>
-            <wp:docPr id="3" name="0 Imagen"/>
+          <wp:inline distT="0" distB="0" distL="0" distR="0">
+            <wp:extent cx="5612130" cy="3710305"/>
+            <wp:effectExtent l="0" t="0" r="7620" b="4445"/>
+            <wp:docPr id="13" name="0 Imagen"/>
             <wp:cNvGraphicFramePr>
               <a:graphicFrameLocks xmlns:a="http://schemas.openxmlformats.org/drawingml/2006/main" noChangeAspect="1"/>
             </wp:cNvGraphicFramePr>
@@ -1055,7 +1052,7 @@
               <a:graphicData uri="http://schemas.openxmlformats.org/drawingml/2006/picture">
                 <pic:pic xmlns:pic="http://schemas.openxmlformats.org/drawingml/2006/picture">
                   <pic:nvPicPr>
-                    <pic:cNvPr id="0" name="distribucion de pantalla1.jpg"/>
+                    <pic:cNvPr id="0" name="elementos2.jpg"/>
                     <pic:cNvPicPr/>
                   </pic:nvPicPr>
                   <pic:blipFill>
@@ -1073,7 +1070,7 @@
                   <pic:spPr>
                     <a:xfrm>
                       <a:off x="0" y="0"/>
-                      <a:ext cx="5612130" cy="1981200"/>
+                      <a:ext cx="5612130" cy="3710305"/>
                     </a:xfrm>
                     <a:prstGeom prst="rect">
                       <a:avLst/>
@@ -1121,7 +1118,30 @@
     </w:p>
     <w:p>
       <w:r>
+        <w:lastRenderedPageBreak/>
         <w:t xml:space="preserve">Los menús hijos se despliegan en una serie de opciones, que al seleccionarla opción  ingresara a una nueva pagina. </w:t>
+      </w:r>
+    </w:p>
+    <w:p>
+      <w:r>
+        <w:t>Link foro: este lin</w:t>
+      </w:r>
+      <w:r>
+        <w:t xml:space="preserve">k  se muestra nos lleva a una nueva ventana donde podemos hacer uso </w:t>
+      </w:r>
+      <w:r>
+        <w:t>del foro y postear temas para el debate.</w:t>
+      </w:r>
+    </w:p>
+    <w:p>
+      <w:r>
+        <w:t xml:space="preserve">Agenda: en la pantalla Inicio se muestra la agenda </w:t>
+      </w:r>
+      <w:r>
+        <w:t>del Usuario, donde incluye todas las actividades registradas que tendrá en los próximos días.</w:t>
+      </w:r>
+      <w:r>
+        <w:t xml:space="preserve"> También nos permite buscar las actividades asociadas al usuario en un periodo ingresado. </w:t>
       </w:r>
     </w:p>
     <w:p>
@@ -1155,16 +1175,15 @@
       <w:pPr>
         <w:pStyle w:val="Ttulo1"/>
       </w:pPr>
-      <w:bookmarkStart w:id="8" w:name="_Toc335785472"/>
-      <w:bookmarkStart w:id="9" w:name="_Toc336904428"/>
-      <w:bookmarkStart w:id="10" w:name="_Toc336915256"/>
-      <w:r>
-        <w:lastRenderedPageBreak/>
+      <w:bookmarkStart w:id="7" w:name="_Toc335785472"/>
+      <w:bookmarkStart w:id="8" w:name="_Toc336904428"/>
+      <w:bookmarkStart w:id="9" w:name="_Toc336983763"/>
+      <w:r>
         <w:t>Cuenta</w:t>
       </w:r>
+      <w:bookmarkEnd w:id="7"/>
       <w:bookmarkEnd w:id="8"/>
       <w:bookmarkEnd w:id="9"/>
-      <w:bookmarkEnd w:id="10"/>
     </w:p>
     <w:p>
       <w:r>
@@ -1239,15 +1258,15 @@
       <w:pPr>
         <w:pStyle w:val="Ttulo2"/>
       </w:pPr>
-      <w:bookmarkStart w:id="11" w:name="_Toc335785473"/>
-      <w:bookmarkStart w:id="12" w:name="_Toc336904429"/>
-      <w:bookmarkStart w:id="13" w:name="_Toc336915257"/>
+      <w:bookmarkStart w:id="10" w:name="_Toc335785473"/>
+      <w:bookmarkStart w:id="11" w:name="_Toc336904429"/>
+      <w:bookmarkStart w:id="12" w:name="_Toc336983764"/>
       <w:r>
         <w:t>Como cambiar la pregunta secreta</w:t>
       </w:r>
+      <w:bookmarkEnd w:id="10"/>
       <w:bookmarkEnd w:id="11"/>
       <w:bookmarkEnd w:id="12"/>
-      <w:bookmarkEnd w:id="13"/>
     </w:p>
     <w:p>
       <w:r>
@@ -1273,6 +1292,7 @@
           <w:noProof/>
           <w:lang w:eastAsia="es-AR"/>
         </w:rPr>
+        <w:lastRenderedPageBreak/>
         <w:drawing>
           <wp:inline distT="0" distB="0" distL="0" distR="0" wp14:anchorId="36E12CD2" wp14:editId="778133E6">
             <wp:extent cx="5612130" cy="2276475"/>
@@ -1325,16 +1345,15 @@
       <w:pPr>
         <w:pStyle w:val="Ttulo2"/>
       </w:pPr>
-      <w:bookmarkStart w:id="14" w:name="_Toc335785474"/>
-      <w:bookmarkStart w:id="15" w:name="_Toc336904430"/>
-      <w:bookmarkStart w:id="16" w:name="_Toc336915258"/>
-      <w:r>
-        <w:lastRenderedPageBreak/>
+      <w:bookmarkStart w:id="13" w:name="_Toc335785474"/>
+      <w:bookmarkStart w:id="14" w:name="_Toc336904430"/>
+      <w:bookmarkStart w:id="15" w:name="_Toc336983765"/>
+      <w:r>
         <w:t>Como cambiar mi contraseña</w:t>
       </w:r>
+      <w:bookmarkEnd w:id="13"/>
       <w:bookmarkEnd w:id="14"/>
       <w:bookmarkEnd w:id="15"/>
-      <w:bookmarkEnd w:id="16"/>
     </w:p>
     <w:p>
       <w:r>
@@ -1422,6 +1441,7 @@
     </w:p>
     <w:p>
       <w:r>
+        <w:lastRenderedPageBreak/>
         <w:t>Luego de completar los datos requeridos, seleccione el botón Cambiar contraseña.</w:t>
       </w:r>
     </w:p>
@@ -1434,15 +1454,15 @@
       <w:pPr>
         <w:pStyle w:val="Ttulo2"/>
       </w:pPr>
-      <w:bookmarkStart w:id="17" w:name="_Toc335785475"/>
-      <w:bookmarkStart w:id="18" w:name="_Toc336904431"/>
-      <w:bookmarkStart w:id="19" w:name="_Toc336915259"/>
+      <w:bookmarkStart w:id="16" w:name="_Toc335785475"/>
+      <w:bookmarkStart w:id="17" w:name="_Toc336904431"/>
+      <w:bookmarkStart w:id="18" w:name="_Toc336983766"/>
       <w:r>
         <w:t>Como cambiar la dirección de email</w:t>
       </w:r>
+      <w:bookmarkEnd w:id="16"/>
       <w:bookmarkEnd w:id="17"/>
       <w:bookmarkEnd w:id="18"/>
-      <w:bookmarkEnd w:id="19"/>
     </w:p>
     <w:p>
       <w:r>
@@ -1479,7 +1499,6 @@
           <w:noProof/>
           <w:lang w:eastAsia="es-AR"/>
         </w:rPr>
-        <w:lastRenderedPageBreak/>
         <w:drawing>
           <wp:inline distT="0" distB="0" distL="0" distR="0" wp14:anchorId="1F9AE347" wp14:editId="140DEB7E">
             <wp:extent cx="5612130" cy="1958975"/>
@@ -1551,13 +1570,13 @@
       <w:pPr>
         <w:pStyle w:val="Ttulo1"/>
       </w:pPr>
-      <w:bookmarkStart w:id="20" w:name="_Toc336904432"/>
-      <w:bookmarkStart w:id="21" w:name="_Toc336915260"/>
+      <w:bookmarkStart w:id="19" w:name="_Toc336904432"/>
+      <w:bookmarkStart w:id="20" w:name="_Toc336983767"/>
       <w:r>
         <w:t>Mensajes</w:t>
       </w:r>
+      <w:bookmarkEnd w:id="19"/>
       <w:bookmarkEnd w:id="20"/>
-      <w:bookmarkEnd w:id="21"/>
     </w:p>
     <w:p>
       <w:proofErr w:type="spellStart"/>
@@ -1628,13 +1647,14 @@
       <w:pPr>
         <w:pStyle w:val="Ttulo2"/>
       </w:pPr>
-      <w:bookmarkStart w:id="22" w:name="_Toc336904433"/>
-      <w:bookmarkStart w:id="23" w:name="_Toc336915261"/>
-      <w:r>
+      <w:bookmarkStart w:id="21" w:name="_Toc336904433"/>
+      <w:bookmarkStart w:id="22" w:name="_Toc336983768"/>
+      <w:r>
+        <w:lastRenderedPageBreak/>
         <w:t>Bandejas de Mensajes Recibidos y Enviados</w:t>
       </w:r>
+      <w:bookmarkEnd w:id="21"/>
       <w:bookmarkEnd w:id="22"/>
-      <w:bookmarkEnd w:id="23"/>
     </w:p>
     <w:p>
       <w:proofErr w:type="spellStart"/>
@@ -1719,7 +1739,6 @@
     </w:p>
     <w:p>
       <w:r>
-        <w:lastRenderedPageBreak/>
         <w:t xml:space="preserve"> Al </w:t>
       </w:r>
       <w:r>
@@ -2263,13 +2282,13 @@
       <w:pPr>
         <w:pStyle w:val="Ttulo2"/>
       </w:pPr>
-      <w:bookmarkStart w:id="24" w:name="_Toc336904434"/>
-      <w:bookmarkStart w:id="25" w:name="_Toc336915262"/>
+      <w:bookmarkStart w:id="23" w:name="_Toc336904434"/>
+      <w:bookmarkStart w:id="24" w:name="_Toc336983769"/>
       <w:r>
         <w:t>Mensaje Nuevo</w:t>
       </w:r>
+      <w:bookmarkEnd w:id="23"/>
       <w:bookmarkEnd w:id="24"/>
-      <w:bookmarkEnd w:id="25"/>
     </w:p>
     <w:p>
       <w:r>
@@ -2513,11 +2532,11 @@
       <w:pPr>
         <w:pStyle w:val="Ttulo1"/>
       </w:pPr>
-      <w:bookmarkStart w:id="26" w:name="_Toc336915263"/>
+      <w:bookmarkStart w:id="25" w:name="_Toc336983770"/>
       <w:r>
         <w:t>Boletín</w:t>
       </w:r>
-      <w:bookmarkEnd w:id="26"/>
+      <w:bookmarkEnd w:id="25"/>
     </w:p>
     <w:p>
       <w:r>
@@ -2613,11 +2632,11 @@
       <w:pPr>
         <w:pStyle w:val="Ttulo2"/>
       </w:pPr>
-      <w:bookmarkStart w:id="27" w:name="_Toc336915264"/>
+      <w:bookmarkStart w:id="26" w:name="_Toc336983771"/>
       <w:r>
         <w:t>Consultar Boletín Escolar</w:t>
       </w:r>
-      <w:bookmarkEnd w:id="27"/>
+      <w:bookmarkEnd w:id="26"/>
     </w:p>
     <w:p>
       <w:r>
@@ -2687,15 +2706,10 @@
     </w:p>
     <w:p>
       <w:r>
-        <w:t>Periodo</w:t>
-      </w:r>
-      <w:proofErr w:type="gramStart"/>
-      <w:r>
-        <w:t>:  En</w:t>
-      </w:r>
-      <w:proofErr w:type="gramEnd"/>
-      <w:r>
-        <w:t xml:space="preserve"> este campo le permite seleccionar un periodo del ciclo lectivo en caso de no seleccionar toma por defecto todo los registro ingresados en lo que va del ciclo lectivo actual </w:t>
+        <w:t xml:space="preserve">Periodo: </w:t>
+      </w:r>
+      <w:r>
+        <w:t xml:space="preserve">En este campo le permite seleccionar un periodo del ciclo lectivo en caso de no seleccionar toma por defecto todo los registro ingresados en lo que va del ciclo lectivo actual </w:t>
       </w:r>
       <w:r>
         <w:t>en que se encuentra el alumno.</w:t>
@@ -2814,6 +2828,284 @@
                     <a:xfrm>
                       <a:off x="0" y="0"/>
                       <a:ext cx="5612130" cy="3051175"/>
+                    </a:xfrm>
+                    <a:prstGeom prst="rect">
+                      <a:avLst/>
+                    </a:prstGeom>
+                  </pic:spPr>
+                </pic:pic>
+              </a:graphicData>
+            </a:graphic>
+          </wp:inline>
+        </w:drawing>
+      </w:r>
+    </w:p>
+    <w:p>
+      <w:pPr>
+        <w:pStyle w:val="Ttulo1"/>
+      </w:pPr>
+      <w:r>
+        <w:t>Agenda</w:t>
+      </w:r>
+    </w:p>
+    <w:p>
+      <w:r>
+        <w:t>En la página de Inicio encontramos nuestra agenda. En Agenda se muestran las actividades del usuario, por defecto se ven las actividades de los próximos 15 días. Las actividades, como evaluaciones, reuniones con docentes, excursiones o paseo</w:t>
+      </w:r>
+      <w:r>
+        <w:t xml:space="preserve">s son registradas por docentes </w:t>
+      </w:r>
+      <w:r>
+        <w:t xml:space="preserve">o preceptores. </w:t>
+      </w:r>
+    </w:p>
+    <w:p>
+      <w:pPr>
+        <w:pStyle w:val="Ttulo2"/>
+      </w:pPr>
+      <w:r>
+        <w:t>Consultar Actividades mi Agenda</w:t>
+      </w:r>
+    </w:p>
+    <w:p>
+      <w:pPr>
+        <w:rPr>
+          <w:noProof/>
+          <w:lang w:eastAsia="es-AR"/>
+        </w:rPr>
+      </w:pPr>
+      <w:r>
+        <w:rPr>
+          <w:noProof/>
+          <w:lang w:eastAsia="es-AR"/>
+        </w:rPr>
+        <w:t>Para realizar Consulta de actividades en un periodo diferente al que muestra por defecto (proximo 15 dias), puedo ingresar</w:t>
+      </w:r>
+      <w:r>
+        <w:rPr>
+          <w:noProof/>
+          <w:lang w:eastAsia="es-AR"/>
+        </w:rPr>
+        <w:t xml:space="preserve"> un periodo y buscar todas las a</w:t>
+      </w:r>
+      <w:r>
+        <w:rPr>
+          <w:noProof/>
+          <w:lang w:eastAsia="es-AR"/>
+        </w:rPr>
+        <w:t>ctvidades del usuario en ese periodo</w:t>
+      </w:r>
+      <w:r>
+        <w:rPr>
+          <w:noProof/>
+          <w:lang w:eastAsia="es-AR"/>
+        </w:rPr>
+        <w:t xml:space="preserve">. </w:t>
+      </w:r>
+    </w:p>
+    <w:p>
+      <w:pPr>
+        <w:rPr>
+          <w:noProof/>
+          <w:lang w:eastAsia="es-AR"/>
+        </w:rPr>
+      </w:pPr>
+      <w:r>
+        <w:rPr>
+          <w:noProof/>
+          <w:lang w:eastAsia="es-AR"/>
+        </w:rPr>
+        <w:t xml:space="preserve">Primero debe escribir la fecha desde y la fecha Hasta para ingresar el periodo de busqueda de actividades. La fecha ongresada debe ser con el mormado de dia/mes/año. Por ejemplo ingesar 26/10/2011para la fecha de 26 de Octubre del año 2011. Este campo tiene la posibilidad de seleccionar la fecha embes de ingresar, seleccionando el icono del alanaque del lado. Como se muestra en la pantalla siguiente: </w:t>
+      </w:r>
+    </w:p>
+    <w:p>
+      <w:pPr>
+        <w:rPr>
+          <w:noProof/>
+          <w:lang w:eastAsia="es-AR"/>
+        </w:rPr>
+      </w:pPr>
+      <w:r>
+        <w:rPr>
+          <w:noProof/>
+          <w:lang w:eastAsia="es-AR"/>
+        </w:rPr>
+        <w:lastRenderedPageBreak/>
+        <w:drawing>
+          <wp:inline distT="0" distB="0" distL="0" distR="0" wp14:anchorId="7878E8EA" wp14:editId="518C5384">
+            <wp:extent cx="4166483" cy="2043800"/>
+            <wp:effectExtent l="0" t="0" r="5715" b="0"/>
+            <wp:docPr id="3" name="0 Imagen"/>
+            <wp:cNvGraphicFramePr>
+              <a:graphicFrameLocks xmlns:a="http://schemas.openxmlformats.org/drawingml/2006/main" noChangeAspect="1"/>
+            </wp:cNvGraphicFramePr>
+            <a:graphic xmlns:a="http://schemas.openxmlformats.org/drawingml/2006/main">
+              <a:graphicData uri="http://schemas.openxmlformats.org/drawingml/2006/picture">
+                <pic:pic xmlns:pic="http://schemas.openxmlformats.org/drawingml/2006/picture">
+                  <pic:nvPicPr>
+                    <pic:cNvPr id="0" name="seleccionarFecha1.jpg"/>
+                    <pic:cNvPicPr/>
+                  </pic:nvPicPr>
+                  <pic:blipFill>
+                    <a:blip r:embed="rId30">
+                      <a:extLst>
+                        <a:ext uri="{28A0092B-C50C-407E-A947-70E740481C1C}">
+                          <a14:useLocalDpi xmlns:a14="http://schemas.microsoft.com/office/drawing/2010/main" val="0"/>
+                        </a:ext>
+                      </a:extLst>
+                    </a:blip>
+                    <a:stretch>
+                      <a:fillRect/>
+                    </a:stretch>
+                  </pic:blipFill>
+                  <pic:spPr>
+                    <a:xfrm>
+                      <a:off x="0" y="0"/>
+                      <a:ext cx="4166421" cy="2043769"/>
+                    </a:xfrm>
+                    <a:prstGeom prst="rect">
+                      <a:avLst/>
+                    </a:prstGeom>
+                  </pic:spPr>
+                </pic:pic>
+              </a:graphicData>
+            </a:graphic>
+          </wp:inline>
+        </w:drawing>
+      </w:r>
+    </w:p>
+    <w:p>
+      <w:pPr>
+        <w:rPr>
+          <w:noProof/>
+          <w:lang w:eastAsia="es-AR"/>
+        </w:rPr>
+      </w:pPr>
+      <w:r>
+        <w:rPr>
+          <w:noProof/>
+          <w:lang w:eastAsia="es-AR"/>
+        </w:rPr>
+        <w:t>Al hacer click en el icono se despliega un almanaque que le permite seleccionar la fecha que desee ingresar.  Al hacer click en el dia aparecera en el campo la fecha seleccionada.</w:t>
+      </w:r>
+    </w:p>
+    <w:p>
+      <w:pPr>
+        <w:rPr>
+          <w:noProof/>
+          <w:lang w:eastAsia="es-AR"/>
+        </w:rPr>
+      </w:pPr>
+      <w:r>
+        <w:rPr>
+          <w:noProof/>
+          <w:lang w:eastAsia="es-AR"/>
+        </w:rPr>
+        <w:drawing>
+          <wp:inline distT="0" distB="0" distL="0" distR="0" wp14:anchorId="2807660F" wp14:editId="3EE32843">
+            <wp:extent cx="4414564" cy="2082341"/>
+            <wp:effectExtent l="0" t="0" r="5080" b="0"/>
+            <wp:docPr id="17" name="0 Imagen"/>
+            <wp:cNvGraphicFramePr>
+              <a:graphicFrameLocks xmlns:a="http://schemas.openxmlformats.org/drawingml/2006/main" noChangeAspect="1"/>
+            </wp:cNvGraphicFramePr>
+            <a:graphic xmlns:a="http://schemas.openxmlformats.org/drawingml/2006/main">
+              <a:graphicData uri="http://schemas.openxmlformats.org/drawingml/2006/picture">
+                <pic:pic xmlns:pic="http://schemas.openxmlformats.org/drawingml/2006/picture">
+                  <pic:nvPicPr>
+                    <pic:cNvPr id="0" name="seleccionarFecha2.jpg"/>
+                    <pic:cNvPicPr/>
+                  </pic:nvPicPr>
+                  <pic:blipFill>
+                    <a:blip r:embed="rId31">
+                      <a:extLst>
+                        <a:ext uri="{28A0092B-C50C-407E-A947-70E740481C1C}">
+                          <a14:useLocalDpi xmlns:a14="http://schemas.microsoft.com/office/drawing/2010/main" val="0"/>
+                        </a:ext>
+                      </a:extLst>
+                    </a:blip>
+                    <a:stretch>
+                      <a:fillRect/>
+                    </a:stretch>
+                  </pic:blipFill>
+                  <pic:spPr>
+                    <a:xfrm>
+                      <a:off x="0" y="0"/>
+                      <a:ext cx="4410682" cy="2080510"/>
+                    </a:xfrm>
+                    <a:prstGeom prst="rect">
+                      <a:avLst/>
+                    </a:prstGeom>
+                  </pic:spPr>
+                </pic:pic>
+              </a:graphicData>
+            </a:graphic>
+          </wp:inline>
+        </w:drawing>
+      </w:r>
+    </w:p>
+    <w:p>
+      <w:pPr>
+        <w:rPr>
+          <w:noProof/>
+          <w:lang w:eastAsia="es-AR"/>
+        </w:rPr>
+      </w:pPr>
+      <w:r>
+        <w:rPr>
+          <w:noProof/>
+          <w:lang w:eastAsia="es-AR"/>
+        </w:rPr>
+        <w:t>Luego de seleccionar o ingresar la fecha desde y hasta del periodo que deseamos consultar. Presionar el boton BUSCAR (icono de la lupa) para obtener los resultados. Los resultados de la consulta se mostraran en una grilla con los titulos de Evento, Fecha, Descripcion y Organizador como se muestra en la siguiente pantalla:</w:t>
+      </w:r>
+      <w:bookmarkStart w:id="27" w:name="_GoBack"/>
+      <w:bookmarkEnd w:id="27"/>
+    </w:p>
+    <w:p>
+      <w:pPr>
+        <w:rPr>
+          <w:noProof/>
+          <w:lang w:eastAsia="es-AR"/>
+        </w:rPr>
+      </w:pPr>
+    </w:p>
+    <w:p>
+      <w:r>
+        <w:rPr>
+          <w:noProof/>
+          <w:lang w:eastAsia="es-AR"/>
+        </w:rPr>
+        <w:drawing>
+          <wp:inline distT="0" distB="0" distL="0" distR="0" wp14:anchorId="7F7E9555" wp14:editId="3633E174">
+            <wp:extent cx="5612130" cy="1659255"/>
+            <wp:effectExtent l="0" t="0" r="7620" b="0"/>
+            <wp:docPr id="18" name="0 Imagen"/>
+            <wp:cNvGraphicFramePr>
+              <a:graphicFrameLocks xmlns:a="http://schemas.openxmlformats.org/drawingml/2006/main" noChangeAspect="1"/>
+            </wp:cNvGraphicFramePr>
+            <a:graphic xmlns:a="http://schemas.openxmlformats.org/drawingml/2006/main">
+              <a:graphicData uri="http://schemas.openxmlformats.org/drawingml/2006/picture">
+                <pic:pic xmlns:pic="http://schemas.openxmlformats.org/drawingml/2006/picture">
+                  <pic:nvPicPr>
+                    <pic:cNvPr id="0" name="ResultadosObtenidos.jpg"/>
+                    <pic:cNvPicPr/>
+                  </pic:nvPicPr>
+                  <pic:blipFill>
+                    <a:blip r:embed="rId32">
+                      <a:extLst>
+                        <a:ext uri="{28A0092B-C50C-407E-A947-70E740481C1C}">
+                          <a14:useLocalDpi xmlns:a14="http://schemas.microsoft.com/office/drawing/2010/main" val="0"/>
+                        </a:ext>
+                      </a:extLst>
+                    </a:blip>
+                    <a:stretch>
+                      <a:fillRect/>
+                    </a:stretch>
+                  </pic:blipFill>
+                  <pic:spPr>
+                    <a:xfrm>
+                      <a:off x="0" y="0"/>
+                      <a:ext cx="5612130" cy="1659255"/>
                     </a:xfrm>
                     <a:prstGeom prst="rect">
                       <a:avLst/>
@@ -3047,6 +3339,7 @@
   <w:style w:type="character" w:default="1" w:styleId="Fuentedeprrafopredeter">
     <w:name w:val="Default Paragraph Font"/>
     <w:uiPriority w:val="1"/>
+    <w:semiHidden/>
     <w:unhideWhenUsed/>
   </w:style>
   <w:style w:type="table" w:default="1" w:styleId="Tablanormal">
@@ -3396,6 +3689,7 @@
   <w:style w:type="character" w:default="1" w:styleId="Fuentedeprrafopredeter">
     <w:name w:val="Default Paragraph Font"/>
     <w:uiPriority w:val="1"/>
+    <w:semiHidden/>
     <w:unhideWhenUsed/>
   </w:style>
   <w:style w:type="table" w:default="1" w:styleId="Tablanormal">
@@ -3824,7 +4118,7 @@
 </file>
 
 <file path=customXml/itemProps1.xml><?xml version="1.0" encoding="utf-8"?>
-<ds:datastoreItem xmlns:ds="http://schemas.openxmlformats.org/officeDocument/2006/customXml" ds:itemID="{85950451-B70A-4771-A22A-6D22C6D33DB7}">
+<ds:datastoreItem xmlns:ds="http://schemas.openxmlformats.org/officeDocument/2006/customXml" ds:itemID="{C6D45A62-1C0E-441D-BF35-7479F28688AC}">
   <ds:schemaRefs>
     <ds:schemaRef ds:uri="http://schemas.openxmlformats.org/officeDocument/2006/bibliography"/>
   </ds:schemaRefs>

</xml_diff>